<commit_message>
Add hist gradient boost regressor
</commit_message>
<xml_diff>
--- a/docs/Docs_on_fly/Recommended Models.docx
+++ b/docs/Docs_on_fly/Recommended Models.docx
@@ -42,7 +42,7 @@
       <w:pPr>
         <w:spacing w:before="240" w:after="240"/>
       </w:pPr>
-      <w:hyperlink r:id="rId4">
+      <w:hyperlink r:id="rId5">
         <w:r>
           <w:rPr>
             <w:color w:val="1155CC"/>
@@ -417,6 +417,120 @@
       </w:r>
       <w:proofErr w:type="spellEnd"/>
     </w:p>
+    <w:p/>
+    <w:p>
+      <w:pPr>
+        <w:rPr>
+          <w:b/>
+          <w:bCs/>
+          <w:lang w:val="en-US"/>
+        </w:rPr>
+      </w:pPr>
+      <w:r>
+        <w:rPr>
+          <w:b/>
+          <w:bCs/>
+          <w:lang w:val="en-US"/>
+        </w:rPr>
+        <w:t xml:space="preserve">2. </w:t>
+      </w:r>
+      <w:proofErr w:type="spellStart"/>
+      <w:r>
+        <w:rPr>
+          <w:b/>
+          <w:bCs/>
+          <w:lang w:val="en-US"/>
+        </w:rPr>
+        <w:t>HistGradientBoostingRegressor</w:t>
+      </w:r>
+      <w:proofErr w:type="spellEnd"/>
+      <w:r>
+        <w:rPr>
+          <w:b/>
+          <w:bCs/>
+          <w:lang w:val="en-US"/>
+        </w:rPr>
+        <w:t xml:space="preserve"> (offline batch)</w:t>
+      </w:r>
+    </w:p>
+    <w:p>
+      <w:pPr>
+        <w:rPr>
+          <w:lang w:val="en-US"/>
+        </w:rPr>
+      </w:pPr>
+      <w:r>
+        <w:rPr>
+          <w:lang w:val="en-US"/>
+        </w:rPr>
+        <w:t>Use when:</w:t>
+      </w:r>
+    </w:p>
+    <w:p>
+      <w:pPr>
+        <w:numPr>
+          <w:ilvl w:val="0"/>
+          <w:numId w:val="1"/>
+        </w:numPr>
+        <w:rPr>
+          <w:lang w:val="en-US"/>
+        </w:rPr>
+      </w:pPr>
+      <w:r>
+        <w:rPr>
+          <w:lang w:val="en-US"/>
+        </w:rPr>
+        <w:t>We’re okay with batch retraining (e.g., daily)</w:t>
+      </w:r>
+    </w:p>
+    <w:p>
+      <w:pPr>
+        <w:numPr>
+          <w:ilvl w:val="0"/>
+          <w:numId w:val="1"/>
+        </w:numPr>
+        <w:rPr>
+          <w:lang w:val="en-US"/>
+        </w:rPr>
+      </w:pPr>
+      <w:r>
+        <w:rPr>
+          <w:lang w:val="en-US"/>
+        </w:rPr>
+        <w:t>We need nonlinear modeling</w:t>
+      </w:r>
+    </w:p>
+    <w:p>
+      <w:pPr>
+        <w:numPr>
+          <w:ilvl w:val="0"/>
+          <w:numId w:val="1"/>
+        </w:numPr>
+        <w:rPr>
+          <w:lang w:val="en-US"/>
+        </w:rPr>
+      </w:pPr>
+      <w:r>
+        <w:rPr>
+          <w:lang w:val="en-US"/>
+        </w:rPr>
+        <w:t>Online updates are not critical per second</w:t>
+      </w:r>
+    </w:p>
+    <w:p>
+      <w:pPr>
+        <w:rPr>
+          <w:lang w:val="en-US"/>
+        </w:rPr>
+      </w:pPr>
+      <w:r>
+        <w:rPr>
+          <w:lang w:val="en-US"/>
+        </w:rPr>
+        <w:t>Good for offline retraining; not ideal for real-time Kubernetes scenarios.</w:t>
+      </w:r>
+    </w:p>
+    <w:p/>
     <w:sectPr>
       <w:pgSz w:w="12240" w:h="15840"/>
       <w:pgMar w:top="1440" w:right="1440" w:bottom="1440" w:left="1440" w:header="720" w:footer="720" w:gutter="0"/>
@@ -425,6 +539,163 @@
     </w:sectPr>
   </w:body>
 </w:document>
+</file>
+
+<file path=word/numbering.xml><?xml version="1.0" encoding="utf-8"?>
+<w:numbering xmlns:wpc="http://schemas.microsoft.com/office/word/2010/wordprocessingCanvas" xmlns:cx="http://schemas.microsoft.com/office/drawing/2014/chartex" xmlns:cx1="http://schemas.microsoft.com/office/drawing/2015/9/8/chartex" xmlns:cx2="http://schemas.microsoft.com/office/drawing/2015/10/21/chartex" xmlns:cx3="http://schemas.microsoft.com/office/drawing/2016/5/9/chartex" xmlns:cx4="http://schemas.microsoft.com/office/drawing/2016/5/10/chartex" xmlns:cx5="http://schemas.microsoft.com/office/drawing/2016/5/11/chartex" xmlns:cx6="http://schemas.microsoft.com/office/drawing/2016/5/12/chartex" xmlns:cx7="http://schemas.microsoft.com/office/drawing/2016/5/13/chartex" xmlns:cx8="http://schemas.microsoft.com/office/drawing/2016/5/14/chartex" xmlns:mc="http://schemas.openxmlformats.org/markup-compatibility/2006" xmlns:aink="http://schemas.microsoft.com/office/drawing/2016/ink" xmlns:am3d="http://schemas.microsoft.com/office/drawing/2017/model3d" xmlns:o="urn:schemas-microsoft-com:office:office" xmlns:oel="http://schemas.microsoft.com/office/2019/extlst" xmlns:r="http://schemas.openxmlformats.org/officeDocument/2006/relationships" xmlns:m="http://schemas.openxmlformats.org/officeDocument/2006/math" xmlns:v="urn:schemas-microsoft-com:vml" xmlns:wp14="http://schemas.microsoft.com/office/word/2010/wordprocessingDrawing" xmlns:wp="http://schemas.openxmlformats.org/drawingml/2006/wordprocessingDrawing" xmlns:w10="urn:schemas-microsoft-com:office:word" xmlns:w="http://schemas.openxmlformats.org/wordprocessingml/2006/main" xmlns:w14="http://schemas.microsoft.com/office/word/2010/wordml" xmlns:w15="http://schemas.microsoft.com/office/word/2012/wordml" xmlns:w16cex="http://schemas.microsoft.com/office/word/2018/wordml/cex" xmlns:w16cid="http://schemas.microsoft.com/office/word/2016/wordml/cid" xmlns:w16="http://schemas.microsoft.com/office/word/2018/wordml" xmlns:w16du="http://schemas.microsoft.com/office/word/2023/wordml/word16du" xmlns:w16sdtdh="http://schemas.microsoft.com/office/word/2020/wordml/sdtdatahash" xmlns:w16sdtfl="http://schemas.microsoft.com/office/word/2024/wordml/sdtformatlock" xmlns:w16se="http://schemas.microsoft.com/office/word/2015/wordml/symex" xmlns:wpg="http://schemas.microsoft.com/office/word/2010/wordprocessingGroup" xmlns:wpi="http://schemas.microsoft.com/office/word/2010/wordprocessingInk" xmlns:wne="http://schemas.microsoft.com/office/word/2006/wordml" xmlns:wps="http://schemas.microsoft.com/office/word/2010/wordprocessingShape" mc:Ignorable="w14 w15 w16se w16cid w16 w16cex w16sdtdh w16sdtfl w16du wp14">
+  <w:abstractNum w:abstractNumId="0" w15:restartNumberingAfterBreak="0">
+    <w:nsid w:val="4FDC7581"/>
+    <w:multiLevelType w:val="multilevel"/>
+    <w:tmpl w:val="6E648B60"/>
+    <w:lvl w:ilvl="0">
+      <w:start w:val="1"/>
+      <w:numFmt w:val="bullet"/>
+      <w:lvlText w:val=""/>
+      <w:lvlJc w:val="left"/>
+      <w:pPr>
+        <w:tabs>
+          <w:tab w:val="num" w:pos="720"/>
+        </w:tabs>
+        <w:ind w:left="720" w:hanging="360"/>
+      </w:pPr>
+      <w:rPr>
+        <w:rFonts w:ascii="Symbol" w:hAnsi="Symbol" w:hint="default"/>
+        <w:sz w:val="20"/>
+      </w:rPr>
+    </w:lvl>
+    <w:lvl w:ilvl="1" w:tentative="1">
+      <w:start w:val="1"/>
+      <w:numFmt w:val="bullet"/>
+      <w:lvlText w:val="o"/>
+      <w:lvlJc w:val="left"/>
+      <w:pPr>
+        <w:tabs>
+          <w:tab w:val="num" w:pos="1440"/>
+        </w:tabs>
+        <w:ind w:left="1440" w:hanging="360"/>
+      </w:pPr>
+      <w:rPr>
+        <w:rFonts w:ascii="Courier New" w:hAnsi="Courier New" w:hint="default"/>
+        <w:sz w:val="20"/>
+      </w:rPr>
+    </w:lvl>
+    <w:lvl w:ilvl="2" w:tentative="1">
+      <w:start w:val="1"/>
+      <w:numFmt w:val="bullet"/>
+      <w:lvlText w:val=""/>
+      <w:lvlJc w:val="left"/>
+      <w:pPr>
+        <w:tabs>
+          <w:tab w:val="num" w:pos="2160"/>
+        </w:tabs>
+        <w:ind w:left="2160" w:hanging="360"/>
+      </w:pPr>
+      <w:rPr>
+        <w:rFonts w:ascii="Wingdings" w:hAnsi="Wingdings" w:hint="default"/>
+        <w:sz w:val="20"/>
+      </w:rPr>
+    </w:lvl>
+    <w:lvl w:ilvl="3" w:tentative="1">
+      <w:start w:val="1"/>
+      <w:numFmt w:val="bullet"/>
+      <w:lvlText w:val=""/>
+      <w:lvlJc w:val="left"/>
+      <w:pPr>
+        <w:tabs>
+          <w:tab w:val="num" w:pos="2880"/>
+        </w:tabs>
+        <w:ind w:left="2880" w:hanging="360"/>
+      </w:pPr>
+      <w:rPr>
+        <w:rFonts w:ascii="Wingdings" w:hAnsi="Wingdings" w:hint="default"/>
+        <w:sz w:val="20"/>
+      </w:rPr>
+    </w:lvl>
+    <w:lvl w:ilvl="4" w:tentative="1">
+      <w:start w:val="1"/>
+      <w:numFmt w:val="bullet"/>
+      <w:lvlText w:val=""/>
+      <w:lvlJc w:val="left"/>
+      <w:pPr>
+        <w:tabs>
+          <w:tab w:val="num" w:pos="3600"/>
+        </w:tabs>
+        <w:ind w:left="3600" w:hanging="360"/>
+      </w:pPr>
+      <w:rPr>
+        <w:rFonts w:ascii="Wingdings" w:hAnsi="Wingdings" w:hint="default"/>
+        <w:sz w:val="20"/>
+      </w:rPr>
+    </w:lvl>
+    <w:lvl w:ilvl="5" w:tentative="1">
+      <w:start w:val="1"/>
+      <w:numFmt w:val="bullet"/>
+      <w:lvlText w:val=""/>
+      <w:lvlJc w:val="left"/>
+      <w:pPr>
+        <w:tabs>
+          <w:tab w:val="num" w:pos="4320"/>
+        </w:tabs>
+        <w:ind w:left="4320" w:hanging="360"/>
+      </w:pPr>
+      <w:rPr>
+        <w:rFonts w:ascii="Wingdings" w:hAnsi="Wingdings" w:hint="default"/>
+        <w:sz w:val="20"/>
+      </w:rPr>
+    </w:lvl>
+    <w:lvl w:ilvl="6" w:tentative="1">
+      <w:start w:val="1"/>
+      <w:numFmt w:val="bullet"/>
+      <w:lvlText w:val=""/>
+      <w:lvlJc w:val="left"/>
+      <w:pPr>
+        <w:tabs>
+          <w:tab w:val="num" w:pos="5040"/>
+        </w:tabs>
+        <w:ind w:left="5040" w:hanging="360"/>
+      </w:pPr>
+      <w:rPr>
+        <w:rFonts w:ascii="Wingdings" w:hAnsi="Wingdings" w:hint="default"/>
+        <w:sz w:val="20"/>
+      </w:rPr>
+    </w:lvl>
+    <w:lvl w:ilvl="7" w:tentative="1">
+      <w:start w:val="1"/>
+      <w:numFmt w:val="bullet"/>
+      <w:lvlText w:val=""/>
+      <w:lvlJc w:val="left"/>
+      <w:pPr>
+        <w:tabs>
+          <w:tab w:val="num" w:pos="5760"/>
+        </w:tabs>
+        <w:ind w:left="5760" w:hanging="360"/>
+      </w:pPr>
+      <w:rPr>
+        <w:rFonts w:ascii="Wingdings" w:hAnsi="Wingdings" w:hint="default"/>
+        <w:sz w:val="20"/>
+      </w:rPr>
+    </w:lvl>
+    <w:lvl w:ilvl="8" w:tentative="1">
+      <w:start w:val="1"/>
+      <w:numFmt w:val="bullet"/>
+      <w:lvlText w:val=""/>
+      <w:lvlJc w:val="left"/>
+      <w:pPr>
+        <w:tabs>
+          <w:tab w:val="num" w:pos="6480"/>
+        </w:tabs>
+        <w:ind w:left="6480" w:hanging="360"/>
+      </w:pPr>
+      <w:rPr>
+        <w:rFonts w:ascii="Wingdings" w:hAnsi="Wingdings" w:hint="default"/>
+        <w:sz w:val="20"/>
+      </w:rPr>
+    </w:lvl>
+  </w:abstractNum>
+  <w:num w:numId="1" w16cid:durableId="622158271">
+    <w:abstractNumId w:val="0"/>
+  </w:num>
+</w:numbering>
 </file>
 
 <file path=word/styles.xml><?xml version="1.0" encoding="utf-8"?>

</xml_diff>

<commit_message>
Add best fit for kubernetes resources
</commit_message>
<xml_diff>
--- a/docs/Docs_on_fly/Recommended Models.docx
+++ b/docs/Docs_on_fly/Recommended Models.docx
@@ -628,6 +628,684 @@
         <w:t>Requires more setup, not Python-native, but extremely fast</w:t>
       </w:r>
     </w:p>
+    <w:p/>
+    <w:p>
+      <w:pPr>
+        <w:pStyle w:val="Heading3"/>
+        <w:rPr>
+          <w:b/>
+          <w:bCs/>
+          <w:lang w:val="en-US"/>
+        </w:rPr>
+      </w:pPr>
+      <w:r>
+        <w:rPr>
+          <w:lang w:val="en-US"/>
+        </w:rPr>
+        <w:t>Best Fit for Kubernetes Resource Tuning</w:t>
+      </w:r>
+    </w:p>
+    <w:p>
+      <w:pPr>
+        <w:rPr>
+          <w:lang w:val="en-US"/>
+        </w:rPr>
+      </w:pPr>
+    </w:p>
+    <w:tbl>
+      <w:tblPr>
+        <w:tblW w:w="0" w:type="auto"/>
+        <w:tblCellMar>
+          <w:top w:w="15" w:type="dxa"/>
+          <w:left w:w="15" w:type="dxa"/>
+          <w:bottom w:w="15" w:type="dxa"/>
+          <w:right w:w="15" w:type="dxa"/>
+        </w:tblCellMar>
+        <w:tblLook w:val="04A0" w:firstRow="1" w:lastRow="0" w:firstColumn="1" w:lastColumn="0" w:noHBand="0" w:noVBand="1"/>
+      </w:tblPr>
+      <w:tblGrid>
+        <w:gridCol w:w="1979"/>
+        <w:gridCol w:w="4393"/>
+        <w:gridCol w:w="2978"/>
+      </w:tblGrid>
+      <w:tr>
+        <w:trPr>
+          <w:trHeight w:val="500"/>
+        </w:trPr>
+        <w:tc>
+          <w:tcPr>
+            <w:tcW w:w="0" w:type="auto"/>
+            <w:tcBorders>
+              <w:top w:val="single" w:sz="4" w:space="0" w:color="000000"/>
+              <w:left w:val="single" w:sz="4" w:space="0" w:color="000000"/>
+              <w:bottom w:val="single" w:sz="4" w:space="0" w:color="000000"/>
+              <w:right w:val="single" w:sz="4" w:space="0" w:color="000000"/>
+            </w:tcBorders>
+            <w:tcMar>
+              <w:top w:w="100" w:type="dxa"/>
+              <w:left w:w="100" w:type="dxa"/>
+              <w:bottom w:w="100" w:type="dxa"/>
+              <w:right w:w="100" w:type="dxa"/>
+            </w:tcMar>
+            <w:hideMark/>
+          </w:tcPr>
+          <w:p>
+            <w:pPr>
+              <w:rPr>
+                <w:lang w:val="en-US"/>
+              </w:rPr>
+            </w:pPr>
+            <w:r>
+              <w:rPr>
+                <w:b/>
+                <w:bCs/>
+                <w:lang w:val="en-US"/>
+              </w:rPr>
+              <w:lastRenderedPageBreak/>
+              <w:t>Layer</w:t>
+            </w:r>
+          </w:p>
+        </w:tc>
+        <w:tc>
+          <w:tcPr>
+            <w:tcW w:w="0" w:type="auto"/>
+            <w:tcBorders>
+              <w:top w:val="single" w:sz="4" w:space="0" w:color="000000"/>
+              <w:left w:val="single" w:sz="4" w:space="0" w:color="000000"/>
+              <w:bottom w:val="single" w:sz="4" w:space="0" w:color="000000"/>
+              <w:right w:val="single" w:sz="4" w:space="0" w:color="000000"/>
+            </w:tcBorders>
+            <w:tcMar>
+              <w:top w:w="100" w:type="dxa"/>
+              <w:left w:w="100" w:type="dxa"/>
+              <w:bottom w:w="100" w:type="dxa"/>
+              <w:right w:w="100" w:type="dxa"/>
+            </w:tcMar>
+            <w:hideMark/>
+          </w:tcPr>
+          <w:p>
+            <w:pPr>
+              <w:rPr>
+                <w:lang w:val="en-US"/>
+              </w:rPr>
+            </w:pPr>
+            <w:r>
+              <w:rPr>
+                <w:b/>
+                <w:bCs/>
+                <w:lang w:val="en-US"/>
+              </w:rPr>
+              <w:t>Recommendation</w:t>
+            </w:r>
+          </w:p>
+        </w:tc>
+        <w:tc>
+          <w:tcPr>
+            <w:tcW w:w="0" w:type="auto"/>
+            <w:tcBorders>
+              <w:top w:val="single" w:sz="4" w:space="0" w:color="000000"/>
+              <w:left w:val="single" w:sz="4" w:space="0" w:color="000000"/>
+              <w:bottom w:val="single" w:sz="4" w:space="0" w:color="000000"/>
+              <w:right w:val="single" w:sz="4" w:space="0" w:color="000000"/>
+            </w:tcBorders>
+            <w:tcMar>
+              <w:top w:w="100" w:type="dxa"/>
+              <w:left w:w="100" w:type="dxa"/>
+              <w:bottom w:w="100" w:type="dxa"/>
+              <w:right w:w="100" w:type="dxa"/>
+            </w:tcMar>
+            <w:hideMark/>
+          </w:tcPr>
+          <w:p>
+            <w:pPr>
+              <w:rPr>
+                <w:lang w:val="en-US"/>
+              </w:rPr>
+            </w:pPr>
+            <w:r>
+              <w:rPr>
+                <w:b/>
+                <w:bCs/>
+                <w:lang w:val="en-US"/>
+              </w:rPr>
+              <w:t>Notes</w:t>
+            </w:r>
+          </w:p>
+        </w:tc>
+      </w:tr>
+      <w:tr>
+        <w:trPr>
+          <w:trHeight w:val="785"/>
+        </w:trPr>
+        <w:tc>
+          <w:tcPr>
+            <w:tcW w:w="0" w:type="auto"/>
+            <w:tcBorders>
+              <w:top w:val="single" w:sz="4" w:space="0" w:color="000000"/>
+              <w:left w:val="single" w:sz="4" w:space="0" w:color="000000"/>
+              <w:bottom w:val="single" w:sz="4" w:space="0" w:color="000000"/>
+              <w:right w:val="single" w:sz="4" w:space="0" w:color="000000"/>
+            </w:tcBorders>
+            <w:tcMar>
+              <w:top w:w="100" w:type="dxa"/>
+              <w:left w:w="100" w:type="dxa"/>
+              <w:bottom w:w="100" w:type="dxa"/>
+              <w:right w:w="100" w:type="dxa"/>
+            </w:tcMar>
+            <w:hideMark/>
+          </w:tcPr>
+          <w:p>
+            <w:pPr>
+              <w:rPr>
+                <w:lang w:val="en-US"/>
+              </w:rPr>
+            </w:pPr>
+            <w:r>
+              <w:rPr>
+                <w:lang w:val="en-US"/>
+              </w:rPr>
+              <w:t>Online Trend Prediction</w:t>
+            </w:r>
+          </w:p>
+        </w:tc>
+        <w:tc>
+          <w:tcPr>
+            <w:tcW w:w="0" w:type="auto"/>
+            <w:tcBorders>
+              <w:top w:val="single" w:sz="4" w:space="0" w:color="000000"/>
+              <w:left w:val="single" w:sz="4" w:space="0" w:color="000000"/>
+              <w:bottom w:val="single" w:sz="4" w:space="0" w:color="000000"/>
+              <w:right w:val="single" w:sz="4" w:space="0" w:color="000000"/>
+            </w:tcBorders>
+            <w:tcMar>
+              <w:top w:w="100" w:type="dxa"/>
+              <w:left w:w="100" w:type="dxa"/>
+              <w:bottom w:w="100" w:type="dxa"/>
+              <w:right w:w="100" w:type="dxa"/>
+            </w:tcMar>
+            <w:hideMark/>
+          </w:tcPr>
+          <w:p>
+            <w:pPr>
+              <w:rPr>
+                <w:lang w:val="en-US"/>
+              </w:rPr>
+            </w:pPr>
+            <w:proofErr w:type="spellStart"/>
+            <w:r>
+              <w:rPr>
+                <w:lang w:val="en-US"/>
+              </w:rPr>
+              <w:t>River.LinearRegression</w:t>
+            </w:r>
+            <w:proofErr w:type="spellEnd"/>
+            <w:r>
+              <w:rPr>
+                <w:lang w:val="en-US"/>
+              </w:rPr>
+              <w:t xml:space="preserve"> or </w:t>
+            </w:r>
+            <w:proofErr w:type="spellStart"/>
+            <w:r>
+              <w:rPr>
+                <w:lang w:val="en-US"/>
+              </w:rPr>
+              <w:t>HoeffdingTreeRegressor</w:t>
+            </w:r>
+            <w:proofErr w:type="spellEnd"/>
+          </w:p>
+        </w:tc>
+        <w:tc>
+          <w:tcPr>
+            <w:tcW w:w="0" w:type="auto"/>
+            <w:tcBorders>
+              <w:top w:val="single" w:sz="4" w:space="0" w:color="000000"/>
+              <w:left w:val="single" w:sz="4" w:space="0" w:color="000000"/>
+              <w:bottom w:val="single" w:sz="4" w:space="0" w:color="000000"/>
+              <w:right w:val="single" w:sz="4" w:space="0" w:color="000000"/>
+            </w:tcBorders>
+            <w:tcMar>
+              <w:top w:w="100" w:type="dxa"/>
+              <w:left w:w="100" w:type="dxa"/>
+              <w:bottom w:w="100" w:type="dxa"/>
+              <w:right w:w="100" w:type="dxa"/>
+            </w:tcMar>
+            <w:hideMark/>
+          </w:tcPr>
+          <w:p>
+            <w:pPr>
+              <w:rPr>
+                <w:lang w:val="en-US"/>
+              </w:rPr>
+            </w:pPr>
+            <w:r>
+              <w:rPr>
+                <w:lang w:val="en-US"/>
+              </w:rPr>
+              <w:t>Lightweight and adaptive</w:t>
+            </w:r>
+          </w:p>
+        </w:tc>
+      </w:tr>
+      <w:tr>
+        <w:trPr>
+          <w:trHeight w:val="830"/>
+        </w:trPr>
+        <w:tc>
+          <w:tcPr>
+            <w:tcW w:w="0" w:type="auto"/>
+            <w:tcBorders>
+              <w:top w:val="single" w:sz="4" w:space="0" w:color="000000"/>
+              <w:left w:val="single" w:sz="4" w:space="0" w:color="000000"/>
+              <w:bottom w:val="single" w:sz="4" w:space="0" w:color="000000"/>
+              <w:right w:val="single" w:sz="4" w:space="0" w:color="000000"/>
+            </w:tcBorders>
+            <w:tcMar>
+              <w:top w:w="100" w:type="dxa"/>
+              <w:left w:w="100" w:type="dxa"/>
+              <w:bottom w:w="100" w:type="dxa"/>
+              <w:right w:w="100" w:type="dxa"/>
+            </w:tcMar>
+            <w:hideMark/>
+          </w:tcPr>
+          <w:p>
+            <w:pPr>
+              <w:rPr>
+                <w:lang w:val="en-US"/>
+              </w:rPr>
+            </w:pPr>
+            <w:r>
+              <w:rPr>
+                <w:lang w:val="en-US"/>
+              </w:rPr>
+              <w:t>Ensemble Learning</w:t>
+            </w:r>
+          </w:p>
+        </w:tc>
+        <w:tc>
+          <w:tcPr>
+            <w:tcW w:w="0" w:type="auto"/>
+            <w:tcBorders>
+              <w:top w:val="single" w:sz="4" w:space="0" w:color="000000"/>
+              <w:left w:val="single" w:sz="4" w:space="0" w:color="000000"/>
+              <w:bottom w:val="single" w:sz="4" w:space="0" w:color="000000"/>
+              <w:right w:val="single" w:sz="4" w:space="0" w:color="000000"/>
+            </w:tcBorders>
+            <w:tcMar>
+              <w:top w:w="100" w:type="dxa"/>
+              <w:left w:w="100" w:type="dxa"/>
+              <w:bottom w:w="100" w:type="dxa"/>
+              <w:right w:w="100" w:type="dxa"/>
+            </w:tcMar>
+            <w:hideMark/>
+          </w:tcPr>
+          <w:p>
+            <w:pPr>
+              <w:rPr>
+                <w:lang w:val="en-US"/>
+              </w:rPr>
+            </w:pPr>
+            <w:proofErr w:type="spellStart"/>
+            <w:r>
+              <w:rPr>
+                <w:lang w:val="en-US"/>
+              </w:rPr>
+              <w:t>AdaptiveRandomForestRegressor</w:t>
+            </w:r>
+            <w:proofErr w:type="spellEnd"/>
+            <w:r>
+              <w:rPr>
+                <w:lang w:val="en-US"/>
+              </w:rPr>
+              <w:t xml:space="preserve"> (River)</w:t>
+            </w:r>
+          </w:p>
+        </w:tc>
+        <w:tc>
+          <w:tcPr>
+            <w:tcW w:w="0" w:type="auto"/>
+            <w:tcBorders>
+              <w:top w:val="single" w:sz="4" w:space="0" w:color="000000"/>
+              <w:left w:val="single" w:sz="4" w:space="0" w:color="000000"/>
+              <w:bottom w:val="single" w:sz="4" w:space="0" w:color="000000"/>
+              <w:right w:val="single" w:sz="4" w:space="0" w:color="000000"/>
+            </w:tcBorders>
+            <w:tcMar>
+              <w:top w:w="100" w:type="dxa"/>
+              <w:left w:w="100" w:type="dxa"/>
+              <w:bottom w:w="100" w:type="dxa"/>
+              <w:right w:w="100" w:type="dxa"/>
+            </w:tcMar>
+            <w:hideMark/>
+          </w:tcPr>
+          <w:p>
+            <w:pPr>
+              <w:rPr>
+                <w:lang w:val="en-US"/>
+              </w:rPr>
+            </w:pPr>
+            <w:r>
+              <w:rPr>
+                <w:lang w:val="en-US"/>
+              </w:rPr>
+              <w:t>If usage trends vary a lot</w:t>
+            </w:r>
+          </w:p>
+        </w:tc>
+      </w:tr>
+      <w:tr>
+        <w:trPr>
+          <w:trHeight w:val="560"/>
+        </w:trPr>
+        <w:tc>
+          <w:tcPr>
+            <w:tcW w:w="0" w:type="auto"/>
+            <w:tcBorders>
+              <w:top w:val="single" w:sz="4" w:space="0" w:color="000000"/>
+              <w:left w:val="single" w:sz="4" w:space="0" w:color="000000"/>
+              <w:bottom w:val="single" w:sz="4" w:space="0" w:color="000000"/>
+              <w:right w:val="single" w:sz="4" w:space="0" w:color="000000"/>
+            </w:tcBorders>
+            <w:tcMar>
+              <w:top w:w="100" w:type="dxa"/>
+              <w:left w:w="100" w:type="dxa"/>
+              <w:bottom w:w="100" w:type="dxa"/>
+              <w:right w:w="100" w:type="dxa"/>
+            </w:tcMar>
+            <w:hideMark/>
+          </w:tcPr>
+          <w:p>
+            <w:pPr>
+              <w:rPr>
+                <w:lang w:val="en-US"/>
+              </w:rPr>
+            </w:pPr>
+            <w:r>
+              <w:rPr>
+                <w:lang w:val="en-US"/>
+              </w:rPr>
+              <w:t>Baseline</w:t>
+            </w:r>
+          </w:p>
+        </w:tc>
+        <w:tc>
+          <w:tcPr>
+            <w:tcW w:w="0" w:type="auto"/>
+            <w:tcBorders>
+              <w:top w:val="single" w:sz="4" w:space="0" w:color="000000"/>
+              <w:left w:val="single" w:sz="4" w:space="0" w:color="000000"/>
+              <w:bottom w:val="single" w:sz="4" w:space="0" w:color="000000"/>
+              <w:right w:val="single" w:sz="4" w:space="0" w:color="000000"/>
+            </w:tcBorders>
+            <w:tcMar>
+              <w:top w:w="100" w:type="dxa"/>
+              <w:left w:w="100" w:type="dxa"/>
+              <w:bottom w:w="100" w:type="dxa"/>
+              <w:right w:w="100" w:type="dxa"/>
+            </w:tcMar>
+            <w:hideMark/>
+          </w:tcPr>
+          <w:p>
+            <w:pPr>
+              <w:rPr>
+                <w:lang w:val="en-US"/>
+              </w:rPr>
+            </w:pPr>
+            <w:proofErr w:type="spellStart"/>
+            <w:r>
+              <w:rPr>
+                <w:lang w:val="en-US"/>
+              </w:rPr>
+              <w:t>SGDRegressor</w:t>
+            </w:r>
+            <w:proofErr w:type="spellEnd"/>
+            <w:r>
+              <w:rPr>
+                <w:lang w:val="en-US"/>
+              </w:rPr>
+              <w:t xml:space="preserve"> (scikit-learn)</w:t>
+            </w:r>
+          </w:p>
+        </w:tc>
+        <w:tc>
+          <w:tcPr>
+            <w:tcW w:w="0" w:type="auto"/>
+            <w:tcBorders>
+              <w:top w:val="single" w:sz="4" w:space="0" w:color="000000"/>
+              <w:left w:val="single" w:sz="4" w:space="0" w:color="000000"/>
+              <w:bottom w:val="single" w:sz="4" w:space="0" w:color="000000"/>
+              <w:right w:val="single" w:sz="4" w:space="0" w:color="000000"/>
+            </w:tcBorders>
+            <w:tcMar>
+              <w:top w:w="100" w:type="dxa"/>
+              <w:left w:w="100" w:type="dxa"/>
+              <w:bottom w:w="100" w:type="dxa"/>
+              <w:right w:w="100" w:type="dxa"/>
+            </w:tcMar>
+            <w:hideMark/>
+          </w:tcPr>
+          <w:p>
+            <w:pPr>
+              <w:rPr>
+                <w:lang w:val="en-US"/>
+              </w:rPr>
+            </w:pPr>
+            <w:r>
+              <w:rPr>
+                <w:lang w:val="en-US"/>
+              </w:rPr>
+              <w:t>Already in use, lightweight</w:t>
+            </w:r>
+          </w:p>
+        </w:tc>
+      </w:tr>
+      <w:tr>
+        <w:trPr>
+          <w:trHeight w:val="785"/>
+        </w:trPr>
+        <w:tc>
+          <w:tcPr>
+            <w:tcW w:w="0" w:type="auto"/>
+            <w:tcBorders>
+              <w:top w:val="single" w:sz="4" w:space="0" w:color="000000"/>
+              <w:left w:val="single" w:sz="4" w:space="0" w:color="000000"/>
+              <w:bottom w:val="single" w:sz="4" w:space="0" w:color="000000"/>
+              <w:right w:val="single" w:sz="4" w:space="0" w:color="000000"/>
+            </w:tcBorders>
+            <w:tcMar>
+              <w:top w:w="100" w:type="dxa"/>
+              <w:left w:w="100" w:type="dxa"/>
+              <w:bottom w:w="100" w:type="dxa"/>
+              <w:right w:w="100" w:type="dxa"/>
+            </w:tcMar>
+            <w:hideMark/>
+          </w:tcPr>
+          <w:p>
+            <w:pPr>
+              <w:rPr>
+                <w:lang w:val="en-US"/>
+              </w:rPr>
+            </w:pPr>
+            <w:r>
+              <w:rPr>
+                <w:lang w:val="en-US"/>
+              </w:rPr>
+              <w:t>Offline Fine-tuning</w:t>
+            </w:r>
+          </w:p>
+        </w:tc>
+        <w:tc>
+          <w:tcPr>
+            <w:tcW w:w="0" w:type="auto"/>
+            <w:tcBorders>
+              <w:top w:val="single" w:sz="4" w:space="0" w:color="000000"/>
+              <w:left w:val="single" w:sz="4" w:space="0" w:color="000000"/>
+              <w:bottom w:val="single" w:sz="4" w:space="0" w:color="000000"/>
+              <w:right w:val="single" w:sz="4" w:space="0" w:color="000000"/>
+            </w:tcBorders>
+            <w:tcMar>
+              <w:top w:w="100" w:type="dxa"/>
+              <w:left w:w="100" w:type="dxa"/>
+              <w:bottom w:w="100" w:type="dxa"/>
+              <w:right w:w="100" w:type="dxa"/>
+            </w:tcMar>
+            <w:hideMark/>
+          </w:tcPr>
+          <w:p>
+            <w:pPr>
+              <w:rPr>
+                <w:lang w:val="en-US"/>
+              </w:rPr>
+            </w:pPr>
+            <w:proofErr w:type="spellStart"/>
+            <w:r>
+              <w:rPr>
+                <w:lang w:val="en-US"/>
+              </w:rPr>
+              <w:t>HistGradientBoostingRegressor</w:t>
+            </w:r>
+            <w:proofErr w:type="spellEnd"/>
+          </w:p>
+        </w:tc>
+        <w:tc>
+          <w:tcPr>
+            <w:tcW w:w="0" w:type="auto"/>
+            <w:tcBorders>
+              <w:top w:val="single" w:sz="4" w:space="0" w:color="000000"/>
+              <w:left w:val="single" w:sz="4" w:space="0" w:color="000000"/>
+              <w:bottom w:val="single" w:sz="4" w:space="0" w:color="000000"/>
+              <w:right w:val="single" w:sz="4" w:space="0" w:color="000000"/>
+            </w:tcBorders>
+            <w:tcMar>
+              <w:top w:w="100" w:type="dxa"/>
+              <w:left w:w="100" w:type="dxa"/>
+              <w:bottom w:w="100" w:type="dxa"/>
+              <w:right w:w="100" w:type="dxa"/>
+            </w:tcMar>
+            <w:hideMark/>
+          </w:tcPr>
+          <w:p>
+            <w:pPr>
+              <w:rPr>
+                <w:lang w:val="en-US"/>
+              </w:rPr>
+            </w:pPr>
+            <w:r>
+              <w:rPr>
+                <w:lang w:val="en-US"/>
+              </w:rPr>
+              <w:t>For periodic batch updates</w:t>
+            </w:r>
+          </w:p>
+        </w:tc>
+      </w:tr>
+      <w:tr>
+        <w:trPr>
+          <w:trHeight w:val="785"/>
+        </w:trPr>
+        <w:tc>
+          <w:tcPr>
+            <w:tcW w:w="0" w:type="auto"/>
+            <w:tcBorders>
+              <w:top w:val="single" w:sz="4" w:space="0" w:color="000000"/>
+              <w:left w:val="single" w:sz="4" w:space="0" w:color="000000"/>
+              <w:bottom w:val="single" w:sz="4" w:space="0" w:color="000000"/>
+              <w:right w:val="single" w:sz="4" w:space="0" w:color="000000"/>
+            </w:tcBorders>
+            <w:tcMar>
+              <w:top w:w="100" w:type="dxa"/>
+              <w:left w:w="100" w:type="dxa"/>
+              <w:bottom w:w="100" w:type="dxa"/>
+              <w:right w:w="100" w:type="dxa"/>
+            </w:tcMar>
+            <w:hideMark/>
+          </w:tcPr>
+          <w:p>
+            <w:pPr>
+              <w:rPr>
+                <w:lang w:val="en-US"/>
+              </w:rPr>
+            </w:pPr>
+            <w:r>
+              <w:rPr>
+                <w:lang w:val="en-US"/>
+              </w:rPr>
+              <w:t>Time Series Forecasting</w:t>
+            </w:r>
+          </w:p>
+        </w:tc>
+        <w:tc>
+          <w:tcPr>
+            <w:tcW w:w="0" w:type="auto"/>
+            <w:tcBorders>
+              <w:top w:val="single" w:sz="4" w:space="0" w:color="000000"/>
+              <w:left w:val="single" w:sz="4" w:space="0" w:color="000000"/>
+              <w:bottom w:val="single" w:sz="4" w:space="0" w:color="000000"/>
+              <w:right w:val="single" w:sz="4" w:space="0" w:color="000000"/>
+            </w:tcBorders>
+            <w:tcMar>
+              <w:top w:w="100" w:type="dxa"/>
+              <w:left w:w="100" w:type="dxa"/>
+              <w:bottom w:w="100" w:type="dxa"/>
+              <w:right w:w="100" w:type="dxa"/>
+            </w:tcMar>
+            <w:hideMark/>
+          </w:tcPr>
+          <w:p>
+            <w:pPr>
+              <w:rPr>
+                <w:lang w:val="en-US"/>
+              </w:rPr>
+            </w:pPr>
+            <w:proofErr w:type="spellStart"/>
+            <w:r>
+              <w:rPr>
+                <w:lang w:val="en-US"/>
+              </w:rPr>
+              <w:t>River.ARIMA</w:t>
+            </w:r>
+            <w:proofErr w:type="spellEnd"/>
+            <w:r>
+              <w:rPr>
+                <w:lang w:val="en-US"/>
+              </w:rPr>
+              <w:t>, Prophet</w:t>
+            </w:r>
+          </w:p>
+        </w:tc>
+        <w:tc>
+          <w:tcPr>
+            <w:tcW w:w="0" w:type="auto"/>
+            <w:tcBorders>
+              <w:top w:val="single" w:sz="4" w:space="0" w:color="000000"/>
+              <w:left w:val="single" w:sz="4" w:space="0" w:color="000000"/>
+              <w:bottom w:val="single" w:sz="4" w:space="0" w:color="000000"/>
+              <w:right w:val="single" w:sz="4" w:space="0" w:color="000000"/>
+            </w:tcBorders>
+            <w:tcMar>
+              <w:top w:w="100" w:type="dxa"/>
+              <w:left w:w="100" w:type="dxa"/>
+              <w:bottom w:w="100" w:type="dxa"/>
+              <w:right w:w="100" w:type="dxa"/>
+            </w:tcMar>
+            <w:hideMark/>
+          </w:tcPr>
+          <w:p>
+            <w:pPr>
+              <w:rPr>
+                <w:lang w:val="en-US"/>
+              </w:rPr>
+            </w:pPr>
+            <w:r>
+              <w:rPr>
+                <w:lang w:val="en-US"/>
+              </w:rPr>
+              <w:t>If we have seasonality (e.g., diurnal patterns)</w:t>
+            </w:r>
+          </w:p>
+        </w:tc>
+      </w:tr>
+    </w:tbl>
     <w:p/>
     <w:sectPr>
       <w:pgSz w:w="12240" w:h="15840"/>

</xml_diff>

<commit_message>
Add suggestions for out project
</commit_message>
<xml_diff>
--- a/docs/Docs_on_fly/Recommended Models.docx
+++ b/docs/Docs_on_fly/Recommended Models.docx
@@ -209,11 +209,9 @@
             </w:tcMar>
           </w:tcPr>
           <w:p>
-            <w:proofErr w:type="spellStart"/>
             <w:r>
               <w:t>HoeffdingTreeRegressor</w:t>
             </w:r>
-            <w:proofErr w:type="spellEnd"/>
           </w:p>
         </w:tc>
         <w:tc>
@@ -282,11 +280,9 @@
             </w:tcMar>
           </w:tcPr>
           <w:p>
-            <w:proofErr w:type="spellStart"/>
             <w:r>
               <w:t>AdaptiveRandomForestRegressor</w:t>
             </w:r>
-            <w:proofErr w:type="spellEnd"/>
           </w:p>
         </w:tc>
         <w:tc>
@@ -409,13 +405,8 @@
     <w:p/>
     <w:p>
       <w:r>
-        <w:t xml:space="preserve">Recommended as next-generation backend for </w:t>
+        <w:t>Recommended as next-generation backend for TrendLearner</w:t>
       </w:r>
-      <w:proofErr w:type="spellStart"/>
-      <w:r>
-        <w:t>TrendLearner</w:t>
-      </w:r>
-      <w:proofErr w:type="spellEnd"/>
     </w:p>
     <w:p/>
     <w:p>
@@ -432,25 +423,7 @@
           <w:bCs/>
           <w:lang w:val="en-US"/>
         </w:rPr>
-        <w:t xml:space="preserve">2. </w:t>
-      </w:r>
-      <w:proofErr w:type="spellStart"/>
-      <w:r>
-        <w:rPr>
-          <w:b/>
-          <w:bCs/>
-          <w:lang w:val="en-US"/>
-        </w:rPr>
-        <w:t>HistGradientBoostingRegressor</w:t>
-      </w:r>
-      <w:proofErr w:type="spellEnd"/>
-      <w:r>
-        <w:rPr>
-          <w:b/>
-          <w:bCs/>
-          <w:lang w:val="en-US"/>
-        </w:rPr>
-        <w:t xml:space="preserve"> (offline batch)</w:t>
+        <w:t>2. HistGradientBoostingRegressor (offline batch)</w:t>
       </w:r>
     </w:p>
     <w:p>
@@ -545,25 +518,7 @@
           <w:bCs/>
           <w:lang w:val="en-US"/>
         </w:rPr>
-        <w:t xml:space="preserve">3. </w:t>
-      </w:r>
-      <w:proofErr w:type="spellStart"/>
-      <w:r>
-        <w:rPr>
-          <w:b/>
-          <w:bCs/>
-          <w:lang w:val="en-US"/>
-        </w:rPr>
-        <w:t>Vowpal</w:t>
-      </w:r>
-      <w:proofErr w:type="spellEnd"/>
-      <w:r>
-        <w:rPr>
-          <w:b/>
-          <w:bCs/>
-          <w:lang w:val="en-US"/>
-        </w:rPr>
-        <w:t xml:space="preserve"> Wabbit (VW)</w:t>
+        <w:t>3. Vowpal Wabbit (VW)</w:t>
       </w:r>
     </w:p>
     <w:p>
@@ -831,28 +786,12 @@
                 <w:lang w:val="en-US"/>
               </w:rPr>
             </w:pPr>
-            <w:proofErr w:type="spellStart"/>
-            <w:r>
-              <w:rPr>
-                <w:lang w:val="en-US"/>
-              </w:rPr>
-              <w:t>River.LinearRegression</w:t>
-            </w:r>
-            <w:proofErr w:type="spellEnd"/>
-            <w:r>
-              <w:rPr>
-                <w:lang w:val="en-US"/>
-              </w:rPr>
-              <w:t xml:space="preserve"> or </w:t>
-            </w:r>
-            <w:proofErr w:type="spellStart"/>
-            <w:r>
-              <w:rPr>
-                <w:lang w:val="en-US"/>
-              </w:rPr>
-              <w:t>HoeffdingTreeRegressor</w:t>
-            </w:r>
-            <w:proofErr w:type="spellEnd"/>
+            <w:r>
+              <w:rPr>
+                <w:lang w:val="en-US"/>
+              </w:rPr>
+              <w:t>River.LinearRegression or HoeffdingTreeRegressor</w:t>
+            </w:r>
           </w:p>
         </w:tc>
         <w:tc>
@@ -945,19 +884,11 @@
                 <w:lang w:val="en-US"/>
               </w:rPr>
             </w:pPr>
-            <w:proofErr w:type="spellStart"/>
-            <w:r>
-              <w:rPr>
-                <w:lang w:val="en-US"/>
-              </w:rPr>
-              <w:t>AdaptiveRandomForestRegressor</w:t>
-            </w:r>
-            <w:proofErr w:type="spellEnd"/>
-            <w:r>
-              <w:rPr>
-                <w:lang w:val="en-US"/>
-              </w:rPr>
-              <w:t xml:space="preserve"> (River)</w:t>
+            <w:r>
+              <w:rPr>
+                <w:lang w:val="en-US"/>
+              </w:rPr>
+              <w:t>AdaptiveRandomForestRegressor (River)</w:t>
             </w:r>
           </w:p>
         </w:tc>
@@ -1051,19 +982,11 @@
                 <w:lang w:val="en-US"/>
               </w:rPr>
             </w:pPr>
-            <w:proofErr w:type="spellStart"/>
-            <w:r>
-              <w:rPr>
-                <w:lang w:val="en-US"/>
-              </w:rPr>
-              <w:t>SGDRegressor</w:t>
-            </w:r>
-            <w:proofErr w:type="spellEnd"/>
-            <w:r>
-              <w:rPr>
-                <w:lang w:val="en-US"/>
-              </w:rPr>
-              <w:t xml:space="preserve"> (scikit-learn)</w:t>
+            <w:r>
+              <w:rPr>
+                <w:lang w:val="en-US"/>
+              </w:rPr>
+              <w:t>SGDRegressor (scikit-learn)</w:t>
             </w:r>
           </w:p>
         </w:tc>
@@ -1157,14 +1080,12 @@
                 <w:lang w:val="en-US"/>
               </w:rPr>
             </w:pPr>
-            <w:proofErr w:type="spellStart"/>
             <w:r>
               <w:rPr>
                 <w:lang w:val="en-US"/>
               </w:rPr>
               <w:t>HistGradientBoostingRegressor</w:t>
             </w:r>
-            <w:proofErr w:type="spellEnd"/>
           </w:p>
         </w:tc>
         <w:tc>
@@ -1257,19 +1178,11 @@
                 <w:lang w:val="en-US"/>
               </w:rPr>
             </w:pPr>
-            <w:proofErr w:type="spellStart"/>
-            <w:r>
-              <w:rPr>
-                <w:lang w:val="en-US"/>
-              </w:rPr>
-              <w:t>River.ARIMA</w:t>
-            </w:r>
-            <w:proofErr w:type="spellEnd"/>
-            <w:r>
-              <w:rPr>
-                <w:lang w:val="en-US"/>
-              </w:rPr>
-              <w:t>, Prophet</w:t>
+            <w:r>
+              <w:rPr>
+                <w:lang w:val="en-US"/>
+              </w:rPr>
+              <w:t>River.ARIMA, Prophet</w:t>
             </w:r>
           </w:p>
         </w:tc>
@@ -1306,6 +1219,108 @@
         </w:tc>
       </w:tr>
     </w:tbl>
+    <w:p/>
+    <w:p>
+      <w:pPr>
+        <w:pStyle w:val="Heading3"/>
+      </w:pPr>
+      <w:r>
+        <w:t xml:space="preserve">Suggestion for </w:t>
+      </w:r>
+      <w:r>
+        <w:t>O</w:t>
+      </w:r>
+      <w:r>
+        <w:t>ur Project</w:t>
+      </w:r>
+    </w:p>
+    <w:p>
+      <w:pPr>
+        <w:rPr>
+          <w:lang w:val="en-US"/>
+        </w:rPr>
+      </w:pPr>
+      <w:r>
+        <w:rPr>
+          <w:lang w:val="en-US"/>
+        </w:rPr>
+        <w:t>We</w:t>
+      </w:r>
+      <w:r>
+        <w:rPr>
+          <w:lang w:val="en-US"/>
+        </w:rPr>
+        <w:t xml:space="preserve"> could extend our current TrendLearner like this:</w:t>
+      </w:r>
+    </w:p>
+    <w:p>
+      <w:pPr>
+        <w:numPr>
+          <w:ilvl w:val="0"/>
+          <w:numId w:val="3"/>
+        </w:numPr>
+        <w:rPr>
+          <w:lang w:val="en-US"/>
+        </w:rPr>
+      </w:pPr>
+      <w:r>
+        <w:rPr>
+          <w:lang w:val="en-US"/>
+        </w:rPr>
+        <w:t>Keep SGDRegressor as the base for EMA + linear adaptation</w:t>
+      </w:r>
+    </w:p>
+    <w:p>
+      <w:pPr>
+        <w:numPr>
+          <w:ilvl w:val="0"/>
+          <w:numId w:val="3"/>
+        </w:numPr>
+        <w:rPr>
+          <w:lang w:val="en-US"/>
+        </w:rPr>
+      </w:pPr>
+      <w:r>
+        <w:rPr>
+          <w:lang w:val="en-US"/>
+        </w:rPr>
+        <w:t>Add an optional backend switch to use River models (LinearRegression, AdaptiveRandomForest)</w:t>
+      </w:r>
+    </w:p>
+    <w:p>
+      <w:pPr>
+        <w:numPr>
+          <w:ilvl w:val="0"/>
+          <w:numId w:val="3"/>
+        </w:numPr>
+        <w:rPr>
+          <w:lang w:val="en-US"/>
+        </w:rPr>
+      </w:pPr>
+      <w:r>
+        <w:rPr>
+          <w:lang w:val="en-US"/>
+        </w:rPr>
+        <w:t>Tune and evaluate using Optuna or River's Rolling evaluation</w:t>
+      </w:r>
+    </w:p>
+    <w:p>
+      <w:pPr>
+        <w:numPr>
+          <w:ilvl w:val="0"/>
+          <w:numId w:val="3"/>
+        </w:numPr>
+        <w:rPr>
+          <w:lang w:val="en-US"/>
+        </w:rPr>
+      </w:pPr>
+      <w:r>
+        <w:rPr>
+          <w:lang w:val="en-US"/>
+        </w:rPr>
+        <w:t>Eventually consider serving a River model via FastAPI (using in-memory state)</w:t>
+      </w:r>
+    </w:p>
     <w:p/>
     <w:sectPr>
       <w:pgSz w:w="12240" w:h="15840"/>
@@ -1320,6 +1335,155 @@
 <file path=word/numbering.xml><?xml version="1.0" encoding="utf-8"?>
 <w:numbering xmlns:wpc="http://schemas.microsoft.com/office/word/2010/wordprocessingCanvas" xmlns:cx="http://schemas.microsoft.com/office/drawing/2014/chartex" xmlns:cx1="http://schemas.microsoft.com/office/drawing/2015/9/8/chartex" xmlns:cx2="http://schemas.microsoft.com/office/drawing/2015/10/21/chartex" xmlns:cx3="http://schemas.microsoft.com/office/drawing/2016/5/9/chartex" xmlns:cx4="http://schemas.microsoft.com/office/drawing/2016/5/10/chartex" xmlns:cx5="http://schemas.microsoft.com/office/drawing/2016/5/11/chartex" xmlns:cx6="http://schemas.microsoft.com/office/drawing/2016/5/12/chartex" xmlns:cx7="http://schemas.microsoft.com/office/drawing/2016/5/13/chartex" xmlns:cx8="http://schemas.microsoft.com/office/drawing/2016/5/14/chartex" xmlns:mc="http://schemas.openxmlformats.org/markup-compatibility/2006" xmlns:aink="http://schemas.microsoft.com/office/drawing/2016/ink" xmlns:am3d="http://schemas.microsoft.com/office/drawing/2017/model3d" xmlns:o="urn:schemas-microsoft-com:office:office" xmlns:oel="http://schemas.microsoft.com/office/2019/extlst" xmlns:r="http://schemas.openxmlformats.org/officeDocument/2006/relationships" xmlns:m="http://schemas.openxmlformats.org/officeDocument/2006/math" xmlns:v="urn:schemas-microsoft-com:vml" xmlns:wp14="http://schemas.microsoft.com/office/word/2010/wordprocessingDrawing" xmlns:wp="http://schemas.openxmlformats.org/drawingml/2006/wordprocessingDrawing" xmlns:w10="urn:schemas-microsoft-com:office:word" xmlns:w="http://schemas.openxmlformats.org/wordprocessingml/2006/main" xmlns:w14="http://schemas.microsoft.com/office/word/2010/wordml" xmlns:w15="http://schemas.microsoft.com/office/word/2012/wordml" xmlns:w16cex="http://schemas.microsoft.com/office/word/2018/wordml/cex" xmlns:w16cid="http://schemas.microsoft.com/office/word/2016/wordml/cid" xmlns:w16="http://schemas.microsoft.com/office/word/2018/wordml" xmlns:w16du="http://schemas.microsoft.com/office/word/2023/wordml/word16du" xmlns:w16sdtdh="http://schemas.microsoft.com/office/word/2020/wordml/sdtdatahash" xmlns:w16sdtfl="http://schemas.microsoft.com/office/word/2024/wordml/sdtformatlock" xmlns:w16se="http://schemas.microsoft.com/office/word/2015/wordml/symex" xmlns:wpg="http://schemas.microsoft.com/office/word/2010/wordprocessingGroup" xmlns:wpi="http://schemas.microsoft.com/office/word/2010/wordprocessingInk" xmlns:wne="http://schemas.microsoft.com/office/word/2006/wordml" xmlns:wps="http://schemas.microsoft.com/office/word/2010/wordprocessingShape" mc:Ignorable="w14 w15 w16se w16cid w16 w16cex w16sdtdh w16sdtfl w16du wp14">
   <w:abstractNum w:abstractNumId="0" w15:restartNumberingAfterBreak="0">
+    <w:nsid w:val="18E1304D"/>
+    <w:multiLevelType w:val="multilevel"/>
+    <w:tmpl w:val="57CCA476"/>
+    <w:lvl w:ilvl="0">
+      <w:start w:val="1"/>
+      <w:numFmt w:val="bullet"/>
+      <w:lvlText w:val=""/>
+      <w:lvlJc w:val="left"/>
+      <w:pPr>
+        <w:tabs>
+          <w:tab w:val="num" w:pos="720"/>
+        </w:tabs>
+        <w:ind w:left="720" w:hanging="360"/>
+      </w:pPr>
+      <w:rPr>
+        <w:rFonts w:ascii="Symbol" w:hAnsi="Symbol" w:hint="default"/>
+        <w:sz w:val="20"/>
+      </w:rPr>
+    </w:lvl>
+    <w:lvl w:ilvl="1" w:tentative="1">
+      <w:start w:val="1"/>
+      <w:numFmt w:val="bullet"/>
+      <w:lvlText w:val="o"/>
+      <w:lvlJc w:val="left"/>
+      <w:pPr>
+        <w:tabs>
+          <w:tab w:val="num" w:pos="1440"/>
+        </w:tabs>
+        <w:ind w:left="1440" w:hanging="360"/>
+      </w:pPr>
+      <w:rPr>
+        <w:rFonts w:ascii="Courier New" w:hAnsi="Courier New" w:hint="default"/>
+        <w:sz w:val="20"/>
+      </w:rPr>
+    </w:lvl>
+    <w:lvl w:ilvl="2" w:tentative="1">
+      <w:start w:val="1"/>
+      <w:numFmt w:val="bullet"/>
+      <w:lvlText w:val=""/>
+      <w:lvlJc w:val="left"/>
+      <w:pPr>
+        <w:tabs>
+          <w:tab w:val="num" w:pos="2160"/>
+        </w:tabs>
+        <w:ind w:left="2160" w:hanging="360"/>
+      </w:pPr>
+      <w:rPr>
+        <w:rFonts w:ascii="Wingdings" w:hAnsi="Wingdings" w:hint="default"/>
+        <w:sz w:val="20"/>
+      </w:rPr>
+    </w:lvl>
+    <w:lvl w:ilvl="3" w:tentative="1">
+      <w:start w:val="1"/>
+      <w:numFmt w:val="bullet"/>
+      <w:lvlText w:val=""/>
+      <w:lvlJc w:val="left"/>
+      <w:pPr>
+        <w:tabs>
+          <w:tab w:val="num" w:pos="2880"/>
+        </w:tabs>
+        <w:ind w:left="2880" w:hanging="360"/>
+      </w:pPr>
+      <w:rPr>
+        <w:rFonts w:ascii="Wingdings" w:hAnsi="Wingdings" w:hint="default"/>
+        <w:sz w:val="20"/>
+      </w:rPr>
+    </w:lvl>
+    <w:lvl w:ilvl="4" w:tentative="1">
+      <w:start w:val="1"/>
+      <w:numFmt w:val="bullet"/>
+      <w:lvlText w:val=""/>
+      <w:lvlJc w:val="left"/>
+      <w:pPr>
+        <w:tabs>
+          <w:tab w:val="num" w:pos="3600"/>
+        </w:tabs>
+        <w:ind w:left="3600" w:hanging="360"/>
+      </w:pPr>
+      <w:rPr>
+        <w:rFonts w:ascii="Wingdings" w:hAnsi="Wingdings" w:hint="default"/>
+        <w:sz w:val="20"/>
+      </w:rPr>
+    </w:lvl>
+    <w:lvl w:ilvl="5" w:tentative="1">
+      <w:start w:val="1"/>
+      <w:numFmt w:val="bullet"/>
+      <w:lvlText w:val=""/>
+      <w:lvlJc w:val="left"/>
+      <w:pPr>
+        <w:tabs>
+          <w:tab w:val="num" w:pos="4320"/>
+        </w:tabs>
+        <w:ind w:left="4320" w:hanging="360"/>
+      </w:pPr>
+      <w:rPr>
+        <w:rFonts w:ascii="Wingdings" w:hAnsi="Wingdings" w:hint="default"/>
+        <w:sz w:val="20"/>
+      </w:rPr>
+    </w:lvl>
+    <w:lvl w:ilvl="6" w:tentative="1">
+      <w:start w:val="1"/>
+      <w:numFmt w:val="bullet"/>
+      <w:lvlText w:val=""/>
+      <w:lvlJc w:val="left"/>
+      <w:pPr>
+        <w:tabs>
+          <w:tab w:val="num" w:pos="5040"/>
+        </w:tabs>
+        <w:ind w:left="5040" w:hanging="360"/>
+      </w:pPr>
+      <w:rPr>
+        <w:rFonts w:ascii="Wingdings" w:hAnsi="Wingdings" w:hint="default"/>
+        <w:sz w:val="20"/>
+      </w:rPr>
+    </w:lvl>
+    <w:lvl w:ilvl="7" w:tentative="1">
+      <w:start w:val="1"/>
+      <w:numFmt w:val="bullet"/>
+      <w:lvlText w:val=""/>
+      <w:lvlJc w:val="left"/>
+      <w:pPr>
+        <w:tabs>
+          <w:tab w:val="num" w:pos="5760"/>
+        </w:tabs>
+        <w:ind w:left="5760" w:hanging="360"/>
+      </w:pPr>
+      <w:rPr>
+        <w:rFonts w:ascii="Wingdings" w:hAnsi="Wingdings" w:hint="default"/>
+        <w:sz w:val="20"/>
+      </w:rPr>
+    </w:lvl>
+    <w:lvl w:ilvl="8" w:tentative="1">
+      <w:start w:val="1"/>
+      <w:numFmt w:val="bullet"/>
+      <w:lvlText w:val=""/>
+      <w:lvlJc w:val="left"/>
+      <w:pPr>
+        <w:tabs>
+          <w:tab w:val="num" w:pos="6480"/>
+        </w:tabs>
+        <w:ind w:left="6480" w:hanging="360"/>
+      </w:pPr>
+      <w:rPr>
+        <w:rFonts w:ascii="Wingdings" w:hAnsi="Wingdings" w:hint="default"/>
+        <w:sz w:val="20"/>
+      </w:rPr>
+    </w:lvl>
+  </w:abstractNum>
+  <w:abstractNum w:abstractNumId="1" w15:restartNumberingAfterBreak="0">
     <w:nsid w:val="28EC2DB7"/>
     <w:multiLevelType w:val="multilevel"/>
     <w:tmpl w:val="EC6200D8"/>
@@ -1468,7 +1632,7 @@
       </w:rPr>
     </w:lvl>
   </w:abstractNum>
-  <w:abstractNum w:abstractNumId="1" w15:restartNumberingAfterBreak="0">
+  <w:abstractNum w:abstractNumId="2" w15:restartNumberingAfterBreak="0">
     <w:nsid w:val="4FDC7581"/>
     <w:multiLevelType w:val="multilevel"/>
     <w:tmpl w:val="6E648B60"/>
@@ -1618,9 +1782,12 @@
     </w:lvl>
   </w:abstractNum>
   <w:num w:numId="1" w16cid:durableId="622158271">
+    <w:abstractNumId w:val="2"/>
+  </w:num>
+  <w:num w:numId="2" w16cid:durableId="1538159443">
     <w:abstractNumId w:val="1"/>
   </w:num>
-  <w:num w:numId="2" w16cid:durableId="1538159443">
+  <w:num w:numId="3" w16cid:durableId="1877965250">
     <w:abstractNumId w:val="0"/>
   </w:num>
 </w:numbering>

</xml_diff>